<commit_message>
Updated the Word document with latest changes
</commit_message>
<xml_diff>
--- a/TEAM_VERTEX_DAYANITHA_RA288_SHREYA_RA251.docx
+++ b/TEAM_VERTEX_DAYANITHA_RA288_SHREYA_RA251.docx
@@ -278,15 +278,7 @@
           <w:sz w:val="32"/>
           <w:szCs w:val="32"/>
         </w:rPr>
-        <w:t xml:space="preserve">Question 27: Elab Question no.4 in session </w:t>
-      </w:r>
-      <w:r>
-        <w:rPr>
-          <w:rFonts w:cstheme="minorHAnsi"/>
-          <w:sz w:val="32"/>
-          <w:szCs w:val="32"/>
-        </w:rPr>
-        <w:t>8</w:t>
+        <w:t>Question 27: Elab Question no.4 in session 8</w:t>
       </w:r>
     </w:p>
     <w:p>
@@ -3123,6 +3115,7 @@
           <w:bCs/>
           <w:i/>
           <w:iCs/>
+          <w:noProof/>
           <w:sz w:val="40"/>
           <w:szCs w:val="40"/>
         </w:rPr>
@@ -4771,11 +4764,45 @@
     <w:p>
       <w:pPr>
         <w:rPr>
-          <w:sz w:val="32"/>
-          <w:szCs w:val="32"/>
+          <w:rFonts w:cstheme="minorHAnsi"/>
+          <w:sz w:val="32"/>
+          <w:szCs w:val="32"/>
+          <w:u w:val="single"/>
+          <w:lang w:val="en-IN"/>
         </w:rPr>
       </w:pPr>
       <w:hyperlink r:id="rId11" w:history="1">
+        <w:r>
+          <w:rPr>
+            <w:rStyle w:val="Hyperlink"/>
+            <w:rFonts w:cstheme="minorHAnsi"/>
+            <w:sz w:val="32"/>
+            <w:szCs w:val="32"/>
+            <w:lang w:val="en-IN"/>
+          </w:rPr>
+          <w:t>https://github.com/shreyanair7/dsa_activity</w:t>
+        </w:r>
+      </w:hyperlink>
+    </w:p>
+    <w:p>
+      <w:pPr>
+        <w:rPr>
+          <w:rFonts w:cstheme="minorHAnsi"/>
+          <w:sz w:val="32"/>
+          <w:szCs w:val="32"/>
+          <w:u w:val="single"/>
+          <w:lang w:val="en-IN"/>
+        </w:rPr>
+      </w:pPr>
+    </w:p>
+    <w:p>
+      <w:pPr>
+        <w:rPr>
+          <w:sz w:val="32"/>
+          <w:szCs w:val="32"/>
+        </w:rPr>
+      </w:pPr>
+      <w:hyperlink r:id="rId12" w:history="1">
         <w:r>
           <w:rPr>
             <w:rStyle w:val="Hyperlink"/>
@@ -6448,11 +6475,12 @@
 </file>
 
 <file path=customXml/item1.xml><?xml version="1.0" encoding="utf-8"?>
-<p:properties xmlns:p="http://schemas.microsoft.com/office/2006/metadata/properties" xmlns:xsi="http://www.w3.org/2001/XMLSchema-instance" xmlns:pc="http://schemas.microsoft.com/office/infopath/2007/PartnerControls">
-  <documentManagement>
-    <_activity xmlns="ae26526f-3e05-440e-b0c6-444e0c7ea36a" xsi:nil="true"/>
-  </documentManagement>
-</p:properties>
+<?mso-contentType ?>
+<FormTemplates xmlns="http://schemas.microsoft.com/sharepoint/v3/contenttype/forms">
+  <Display>DocumentLibraryForm</Display>
+  <Edit>DocumentLibraryForm</Edit>
+  <New>DocumentLibraryForm</New>
+</FormTemplates>
 </file>
 
 <file path=customXml/item2.xml><?xml version="1.0" encoding="utf-8"?>
@@ -6645,20 +6673,17 @@
 </file>
 
 <file path=customXml/item3.xml><?xml version="1.0" encoding="utf-8"?>
-<?mso-contentType ?>
-<FormTemplates xmlns="http://schemas.microsoft.com/sharepoint/v3/contenttype/forms">
-  <Display>DocumentLibraryForm</Display>
-  <Edit>DocumentLibraryForm</Edit>
-  <New>DocumentLibraryForm</New>
-</FormTemplates>
+<p:properties xmlns:p="http://schemas.microsoft.com/office/2006/metadata/properties" xmlns:xsi="http://www.w3.org/2001/XMLSchema-instance" xmlns:pc="http://schemas.microsoft.com/office/infopath/2007/PartnerControls">
+  <documentManagement>
+    <_activity xmlns="ae26526f-3e05-440e-b0c6-444e0c7ea36a" xsi:nil="true"/>
+  </documentManagement>
+</p:properties>
 </file>
 
 <file path=customXml/itemProps1.xml><?xml version="1.0" encoding="utf-8"?>
-<ds:datastoreItem xmlns:ds="http://schemas.openxmlformats.org/officeDocument/2006/customXml" ds:itemID="{179B505B-8642-42A0-90AF-C5AE4968851E}">
+<ds:datastoreItem xmlns:ds="http://schemas.openxmlformats.org/officeDocument/2006/customXml" ds:itemID="{88E1D4AB-8C84-4642-A1E5-C3E4227F0902}">
   <ds:schemaRefs>
-    <ds:schemaRef ds:uri="http://schemas.microsoft.com/office/2006/metadata/properties"/>
-    <ds:schemaRef ds:uri="http://schemas.microsoft.com/office/infopath/2007/PartnerControls"/>
-    <ds:schemaRef ds:uri="ae26526f-3e05-440e-b0c6-444e0c7ea36a"/>
+    <ds:schemaRef ds:uri="http://schemas.microsoft.com/sharepoint/v3/contenttype/forms"/>
   </ds:schemaRefs>
 </ds:datastoreItem>
 </file>
@@ -6683,9 +6708,11 @@
 </file>
 
 <file path=customXml/itemProps3.xml><?xml version="1.0" encoding="utf-8"?>
-<ds:datastoreItem xmlns:ds="http://schemas.openxmlformats.org/officeDocument/2006/customXml" ds:itemID="{88E1D4AB-8C84-4642-A1E5-C3E4227F0902}">
+<ds:datastoreItem xmlns:ds="http://schemas.openxmlformats.org/officeDocument/2006/customXml" ds:itemID="{179B505B-8642-42A0-90AF-C5AE4968851E}">
   <ds:schemaRefs>
-    <ds:schemaRef ds:uri="http://schemas.microsoft.com/sharepoint/v3/contenttype/forms"/>
+    <ds:schemaRef ds:uri="http://schemas.microsoft.com/office/2006/metadata/properties"/>
+    <ds:schemaRef ds:uri="http://schemas.microsoft.com/office/infopath/2007/PartnerControls"/>
+    <ds:schemaRef ds:uri="ae26526f-3e05-440e-b0c6-444e0c7ea36a"/>
   </ds:schemaRefs>
 </ds:datastoreItem>
 </file>
</xml_diff>